<commit_message>
A bunch of things
</commit_message>
<xml_diff>
--- a/Activity2_3_Guidelines.docx
+++ b/Activity2_3_Guidelines.docx
@@ -8,7 +8,6 @@
           <w:rFonts w:ascii="Arial" w:hAnsi="Arial" w:cs="Arial"/>
         </w:rPr>
       </w:pPr>
-      <w:bookmarkStart w:id="0" w:name="_GoBack"/>
       <w:r>
         <w:rPr>
           <w:rFonts w:ascii="Arial" w:hAnsi="Arial" w:cs="Arial"/>
@@ -183,327 +182,6 @@
     </w:p>
     <w:p>
       <w:pPr>
-        <w:pStyle w:val="ListParagraph"/>
-        <w:numPr>
-          <w:ilvl w:val="0"/>
-          <w:numId w:val="3"/>
-        </w:numPr>
-        <w:rPr>
-          <w:rFonts w:ascii="Arial" w:hAnsi="Arial" w:cs="Arial"/>
-        </w:rPr>
-      </w:pPr>
-      <w:r>
-        <w:rPr>
-          <w:rFonts w:ascii="Arial" w:hAnsi="Arial" w:cs="Arial"/>
-        </w:rPr>
-        <w:t xml:space="preserve">Plug one jumper wire from </w:t>
-      </w:r>
-      <w:r>
-        <w:rPr>
-          <w:rFonts w:ascii="Arial" w:hAnsi="Arial" w:cs="Arial"/>
-          <w:b/>
-        </w:rPr>
-        <w:t>GND</w:t>
-      </w:r>
-      <w:r>
-        <w:rPr>
-          <w:rFonts w:ascii="Arial" w:hAnsi="Arial" w:cs="Arial"/>
-        </w:rPr>
-        <w:t xml:space="preserve"> (1) to the negative power pins (along the blue side)</w:t>
-      </w:r>
-    </w:p>
-    <w:p>
-      <w:pPr>
-        <w:pStyle w:val="ListParagraph"/>
-        <w:numPr>
-          <w:ilvl w:val="0"/>
-          <w:numId w:val="3"/>
-        </w:numPr>
-        <w:rPr>
-          <w:rFonts w:ascii="Arial" w:hAnsi="Arial" w:cs="Arial"/>
-        </w:rPr>
-      </w:pPr>
-      <w:r>
-        <w:rPr>
-          <w:rFonts w:ascii="Arial" w:hAnsi="Arial" w:cs="Arial"/>
-        </w:rPr>
-        <w:t xml:space="preserve">Plug one jumper wire from </w:t>
-      </w:r>
-      <w:r>
-        <w:rPr>
-          <w:rFonts w:ascii="Arial" w:hAnsi="Arial" w:cs="Arial"/>
-          <w:b/>
-        </w:rPr>
-        <w:t>VIN</w:t>
-      </w:r>
-      <w:r>
-        <w:rPr>
-          <w:rFonts w:ascii="Arial" w:hAnsi="Arial" w:cs="Arial"/>
-        </w:rPr>
-        <w:t xml:space="preserve"> (2</w:t>
-      </w:r>
-      <w:r>
-        <w:rPr>
-          <w:rFonts w:ascii="Arial" w:hAnsi="Arial" w:cs="Arial"/>
-        </w:rPr>
-        <w:t xml:space="preserve">) to the </w:t>
-      </w:r>
-      <w:r>
-        <w:rPr>
-          <w:rFonts w:ascii="Arial" w:hAnsi="Arial" w:cs="Arial"/>
-        </w:rPr>
-        <w:t>positive power pins (along the red</w:t>
-      </w:r>
-      <w:r>
-        <w:rPr>
-          <w:rFonts w:ascii="Arial" w:hAnsi="Arial" w:cs="Arial"/>
-        </w:rPr>
-        <w:t xml:space="preserve"> side)</w:t>
-      </w:r>
-    </w:p>
-    <w:p>
-      <w:pPr>
-        <w:pStyle w:val="ListParagraph"/>
-        <w:numPr>
-          <w:ilvl w:val="0"/>
-          <w:numId w:val="3"/>
-        </w:numPr>
-        <w:rPr>
-          <w:rFonts w:ascii="Arial" w:hAnsi="Arial" w:cs="Arial"/>
-        </w:rPr>
-      </w:pPr>
-      <w:r>
-        <w:rPr>
-          <w:rFonts w:ascii="Arial" w:hAnsi="Arial" w:cs="Arial"/>
-        </w:rPr>
-        <w:t>Plug one end of the resistor into the positive (red) power terminal beside (20), plug the other end, on (20) near the middle of the board.</w:t>
-      </w:r>
-    </w:p>
-    <w:p>
-      <w:pPr>
-        <w:pStyle w:val="ListParagraph"/>
-        <w:numPr>
-          <w:ilvl w:val="1"/>
-          <w:numId w:val="3"/>
-        </w:numPr>
-        <w:rPr>
-          <w:rFonts w:ascii="Arial" w:hAnsi="Arial" w:cs="Arial"/>
-        </w:rPr>
-      </w:pPr>
-      <w:r>
-        <w:rPr>
-          <w:rFonts w:ascii="Arial" w:hAnsi="Arial" w:cs="Arial"/>
-          <w:b/>
-        </w:rPr>
-        <w:t>Note:</w:t>
-      </w:r>
-      <w:r>
-        <w:rPr>
-          <w:rFonts w:ascii="Arial" w:hAnsi="Arial" w:cs="Arial"/>
-        </w:rPr>
-        <w:t xml:space="preserve"> resistors do not have polarity and therefore can be put into a circuit either direction.</w:t>
-      </w:r>
-    </w:p>
-    <w:p>
-      <w:pPr>
-        <w:pStyle w:val="ListParagraph"/>
-        <w:numPr>
-          <w:ilvl w:val="0"/>
-          <w:numId w:val="3"/>
-        </w:numPr>
-        <w:rPr>
-          <w:rFonts w:ascii="Arial" w:hAnsi="Arial" w:cs="Arial"/>
-        </w:rPr>
-      </w:pPr>
-      <w:r>
-        <w:rPr>
-          <w:rFonts w:ascii="Arial" w:hAnsi="Arial" w:cs="Arial"/>
-        </w:rPr>
-        <w:t>Plug the positive lead of the LED (the longer side) in the same row (20) as the resistor, plug the negative lead at (25).</w:t>
-      </w:r>
-    </w:p>
-    <w:p>
-      <w:pPr>
-        <w:pStyle w:val="ListParagraph"/>
-        <w:numPr>
-          <w:ilvl w:val="1"/>
-          <w:numId w:val="3"/>
-        </w:numPr>
-        <w:rPr>
-          <w:rFonts w:ascii="Arial" w:hAnsi="Arial" w:cs="Arial"/>
-        </w:rPr>
-      </w:pPr>
-      <w:r>
-        <w:rPr>
-          <w:rFonts w:ascii="Arial" w:hAnsi="Arial" w:cs="Arial"/>
-          <w:b/>
-        </w:rPr>
-        <w:t xml:space="preserve">Note: </w:t>
-      </w:r>
-      <w:r>
-        <w:rPr>
-          <w:rFonts w:ascii="Arial" w:hAnsi="Arial" w:cs="Arial"/>
-        </w:rPr>
-        <w:t>LED’s do have polarity. The longer lead is positive, the shorter lead is negative.</w:t>
-      </w:r>
-    </w:p>
-    <w:p>
-      <w:pPr>
-        <w:pStyle w:val="ListParagraph"/>
-        <w:numPr>
-          <w:ilvl w:val="0"/>
-          <w:numId w:val="3"/>
-        </w:numPr>
-        <w:rPr>
-          <w:rFonts w:ascii="Arial" w:hAnsi="Arial" w:cs="Arial"/>
-        </w:rPr>
-      </w:pPr>
-      <w:r>
-        <w:rPr>
-          <w:rFonts w:ascii="Arial" w:hAnsi="Arial" w:cs="Arial"/>
-        </w:rPr>
-        <w:t>Plug one jumper wire from (25) to the negative (blue) power terminal.</w:t>
-      </w:r>
-    </w:p>
-    <w:p>
-      <w:pPr>
-        <w:pStyle w:val="ListParagraph"/>
-        <w:numPr>
-          <w:ilvl w:val="0"/>
-          <w:numId w:val="3"/>
-        </w:numPr>
-        <w:rPr>
-          <w:rFonts w:ascii="Arial" w:hAnsi="Arial" w:cs="Arial"/>
-        </w:rPr>
-      </w:pPr>
-      <w:r>
-        <w:rPr>
-          <w:rFonts w:ascii="Arial" w:hAnsi="Arial" w:cs="Arial"/>
-        </w:rPr>
-        <w:t>Plug USB cable to power, and LED will light up.</w:t>
-      </w:r>
-    </w:p>
-    <w:p>
-      <w:pPr>
-        <w:ind w:left="360"/>
-        <w:rPr>
-          <w:rFonts w:ascii="Arial" w:hAnsi="Arial" w:cs="Arial"/>
-          <w:b/>
-        </w:rPr>
-      </w:pPr>
-      <w:r>
-        <w:rPr>
-          <w:rFonts w:ascii="Arial" w:hAnsi="Arial" w:cs="Arial"/>
-          <w:b/>
-        </w:rPr>
-        <w:t>Troubleshooting:</w:t>
-      </w:r>
-    </w:p>
-    <w:p>
-      <w:pPr>
-        <w:pStyle w:val="ListParagraph"/>
-        <w:numPr>
-          <w:ilvl w:val="0"/>
-          <w:numId w:val="4"/>
-        </w:numPr>
-        <w:rPr>
-          <w:rFonts w:ascii="Arial" w:hAnsi="Arial" w:cs="Arial"/>
-        </w:rPr>
-      </w:pPr>
-      <w:r>
-        <w:rPr>
-          <w:rFonts w:ascii="Arial" w:hAnsi="Arial" w:cs="Arial"/>
-        </w:rPr>
-        <w:t xml:space="preserve">Notice the </w:t>
-      </w:r>
-      <w:r>
-        <w:rPr>
-          <w:rFonts w:ascii="Arial" w:hAnsi="Arial" w:cs="Arial"/>
-        </w:rPr>
-        <w:t>LED direction.</w:t>
-      </w:r>
-    </w:p>
-    <w:p>
-      <w:pPr>
-        <w:pStyle w:val="ListParagraph"/>
-        <w:numPr>
-          <w:ilvl w:val="0"/>
-          <w:numId w:val="4"/>
-        </w:numPr>
-        <w:rPr>
-          <w:rFonts w:ascii="Arial" w:hAnsi="Arial" w:cs="Arial"/>
-        </w:rPr>
-      </w:pPr>
-      <w:r>
-        <w:rPr>
-          <w:rFonts w:ascii="Arial" w:hAnsi="Arial" w:cs="Arial"/>
-        </w:rPr>
-        <w:t>See if the pins are in the proper rows.</w:t>
-      </w:r>
-    </w:p>
-    <w:p>
-      <w:pPr>
-        <w:pStyle w:val="ListParagraph"/>
-        <w:numPr>
-          <w:ilvl w:val="0"/>
-          <w:numId w:val="4"/>
-        </w:numPr>
-        <w:rPr>
-          <w:rFonts w:ascii="Arial" w:hAnsi="Arial" w:cs="Arial"/>
-        </w:rPr>
-      </w:pPr>
-      <w:r>
-        <w:rPr>
-          <w:rFonts w:ascii="Arial" w:hAnsi="Arial" w:cs="Arial"/>
-        </w:rPr>
-        <w:t>See if the jumper cables are connected to GND-Negative, and VIN-Positive.</w:t>
-      </w:r>
-    </w:p>
-    <w:p>
-      <w:pPr>
-        <w:pStyle w:val="ListParagraph"/>
-        <w:numPr>
-          <w:ilvl w:val="0"/>
-          <w:numId w:val="4"/>
-        </w:numPr>
-        <w:rPr>
-          <w:rFonts w:ascii="Arial" w:hAnsi="Arial" w:cs="Arial"/>
-        </w:rPr>
-      </w:pPr>
-      <w:r>
-        <w:rPr>
-          <w:rFonts w:ascii="Arial" w:hAnsi="Arial" w:cs="Arial"/>
-        </w:rPr>
-        <w:t>Check to make sure the cable from LED is connected to negative.</w:t>
-      </w:r>
-    </w:p>
-    <w:p>
-      <w:pPr>
-        <w:pStyle w:val="ListParagraph"/>
-        <w:numPr>
-          <w:ilvl w:val="0"/>
-          <w:numId w:val="4"/>
-        </w:numPr>
-        <w:rPr>
-          <w:rFonts w:ascii="Arial" w:hAnsi="Arial" w:cs="Arial"/>
-        </w:rPr>
-      </w:pPr>
-      <w:r>
-        <w:rPr>
-          <w:rFonts w:ascii="Arial" w:hAnsi="Arial" w:cs="Arial"/>
-        </w:rPr>
-        <w:t>The LED might have burnt out, change LED and check circuit.</w:t>
-      </w:r>
-    </w:p>
-    <w:p>
-      <w:pPr>
-        <w:rPr>
-          <w:rFonts w:ascii="Arial" w:hAnsi="Arial" w:cs="Arial"/>
-        </w:rPr>
-      </w:pPr>
-    </w:p>
-    <w:p>
-      <w:pPr>
         <w:rPr>
           <w:rFonts w:ascii="Arial" w:hAnsi="Arial" w:cs="Arial"/>
           <w:b/>
@@ -513,13 +191,684 @@
       </w:pPr>
       <w:r>
         <w:rPr>
+          <w:noProof/>
+        </w:rPr>
+        <w:drawing>
+          <wp:inline distT="0" distB="0" distL="0" distR="0" wp14:anchorId="7CC68A3B" wp14:editId="67B1E5B4">
+            <wp:extent cx="3841200" cy="2880000"/>
+            <wp:effectExtent l="0" t="0" r="6985" b="0"/>
+            <wp:docPr id="2" name="Picture 2" descr="C:\Users\arka_\AppData\Local\Microsoft\Windows\INetCache\Content.Word\20180425_212322.jpg"/>
+            <wp:cNvGraphicFramePr>
+              <a:graphicFrameLocks xmlns:a="http://schemas.openxmlformats.org/drawingml/2006/main" noChangeAspect="1"/>
+            </wp:cNvGraphicFramePr>
+            <a:graphic xmlns:a="http://schemas.openxmlformats.org/drawingml/2006/main">
+              <a:graphicData uri="http://schemas.openxmlformats.org/drawingml/2006/picture">
+                <pic:pic xmlns:pic="http://schemas.openxmlformats.org/drawingml/2006/picture">
+                  <pic:nvPicPr>
+                    <pic:cNvPr id="0" name="Picture 2" descr="C:\Users\arka_\AppData\Local\Microsoft\Windows\INetCache\Content.Word\20180425_212322.jpg"/>
+                    <pic:cNvPicPr>
+                      <a:picLocks noChangeAspect="1" noChangeArrowheads="1"/>
+                    </pic:cNvPicPr>
+                  </pic:nvPicPr>
+                  <pic:blipFill>
+                    <a:blip r:embed="rId5" cstate="print">
+                      <a:extLst>
+                        <a:ext uri="{28A0092B-C50C-407E-A947-70E740481C1C}">
+                          <a14:useLocalDpi xmlns:a14="http://schemas.microsoft.com/office/drawing/2010/main" val="0"/>
+                        </a:ext>
+                      </a:extLst>
+                    </a:blip>
+                    <a:srcRect/>
+                    <a:stretch>
+                      <a:fillRect/>
+                    </a:stretch>
+                  </pic:blipFill>
+                  <pic:spPr bwMode="auto">
+                    <a:xfrm>
+                      <a:off x="0" y="0"/>
+                      <a:ext cx="3841200" cy="2880000"/>
+                    </a:xfrm>
+                    <a:prstGeom prst="rect">
+                      <a:avLst/>
+                    </a:prstGeom>
+                    <a:noFill/>
+                    <a:ln>
+                      <a:noFill/>
+                    </a:ln>
+                  </pic:spPr>
+                </pic:pic>
+              </a:graphicData>
+            </a:graphic>
+          </wp:inline>
+        </w:drawing>
+      </w:r>
+    </w:p>
+    <w:p>
+      <w:pPr>
+        <w:pStyle w:val="ListParagraph"/>
+        <w:numPr>
+          <w:ilvl w:val="0"/>
+          <w:numId w:val="3"/>
+        </w:numPr>
+        <w:rPr>
+          <w:rFonts w:ascii="Arial" w:hAnsi="Arial" w:cs="Arial"/>
+        </w:rPr>
+      </w:pPr>
+      <w:r>
+        <w:rPr>
+          <w:rFonts w:ascii="Arial" w:hAnsi="Arial" w:cs="Arial"/>
+        </w:rPr>
+        <w:t xml:space="preserve">Plug one jumper wire from </w:t>
+      </w:r>
+      <w:r>
+        <w:rPr>
+          <w:rFonts w:ascii="Arial" w:hAnsi="Arial" w:cs="Arial"/>
+          <w:b/>
+        </w:rPr>
+        <w:t>GND</w:t>
+      </w:r>
+      <w:r>
+        <w:rPr>
+          <w:rFonts w:ascii="Arial" w:hAnsi="Arial" w:cs="Arial"/>
+        </w:rPr>
+        <w:t xml:space="preserve"> (1) to the negative power pins (along the blue side)</w:t>
+      </w:r>
+      <w:r>
+        <w:rPr>
+          <w:rFonts w:ascii="Arial" w:hAnsi="Arial" w:cs="Arial"/>
+        </w:rPr>
+        <w:t>.</w:t>
+      </w:r>
+    </w:p>
+    <w:p>
+      <w:pPr>
+        <w:pStyle w:val="ListParagraph"/>
+        <w:rPr>
+          <w:rFonts w:ascii="Arial" w:hAnsi="Arial" w:cs="Arial"/>
+        </w:rPr>
+      </w:pPr>
+      <w:r>
+        <w:rPr>
+          <w:noProof/>
+        </w:rPr>
+        <w:lastRenderedPageBreak/>
+        <w:drawing>
+          <wp:inline distT="0" distB="0" distL="0" distR="0" wp14:anchorId="4A0A5991" wp14:editId="0A1AF775">
+            <wp:extent cx="3841200" cy="2880000"/>
+            <wp:effectExtent l="0" t="0" r="6985" b="0"/>
+            <wp:docPr id="4" name="Picture 4" descr="C:\Users\arka_\AppData\Local\Microsoft\Windows\INetCache\Content.Word\20180425_212345.jpg"/>
+            <wp:cNvGraphicFramePr>
+              <a:graphicFrameLocks xmlns:a="http://schemas.openxmlformats.org/drawingml/2006/main" noChangeAspect="1"/>
+            </wp:cNvGraphicFramePr>
+            <a:graphic xmlns:a="http://schemas.openxmlformats.org/drawingml/2006/main">
+              <a:graphicData uri="http://schemas.openxmlformats.org/drawingml/2006/picture">
+                <pic:pic xmlns:pic="http://schemas.openxmlformats.org/drawingml/2006/picture">
+                  <pic:nvPicPr>
+                    <pic:cNvPr id="0" name="Picture 4" descr="C:\Users\arka_\AppData\Local\Microsoft\Windows\INetCache\Content.Word\20180425_212345.jpg"/>
+                    <pic:cNvPicPr>
+                      <a:picLocks noChangeAspect="1" noChangeArrowheads="1"/>
+                    </pic:cNvPicPr>
+                  </pic:nvPicPr>
+                  <pic:blipFill>
+                    <a:blip r:embed="rId6" cstate="print">
+                      <a:extLst>
+                        <a:ext uri="{28A0092B-C50C-407E-A947-70E740481C1C}">
+                          <a14:useLocalDpi xmlns:a14="http://schemas.microsoft.com/office/drawing/2010/main" val="0"/>
+                        </a:ext>
+                      </a:extLst>
+                    </a:blip>
+                    <a:srcRect/>
+                    <a:stretch>
+                      <a:fillRect/>
+                    </a:stretch>
+                  </pic:blipFill>
+                  <pic:spPr bwMode="auto">
+                    <a:xfrm>
+                      <a:off x="0" y="0"/>
+                      <a:ext cx="3841200" cy="2880000"/>
+                    </a:xfrm>
+                    <a:prstGeom prst="rect">
+                      <a:avLst/>
+                    </a:prstGeom>
+                    <a:noFill/>
+                    <a:ln>
+                      <a:noFill/>
+                    </a:ln>
+                  </pic:spPr>
+                </pic:pic>
+              </a:graphicData>
+            </a:graphic>
+          </wp:inline>
+        </w:drawing>
+      </w:r>
+    </w:p>
+    <w:p>
+      <w:pPr>
+        <w:pStyle w:val="ListParagraph"/>
+        <w:numPr>
+          <w:ilvl w:val="0"/>
+          <w:numId w:val="3"/>
+        </w:numPr>
+        <w:rPr>
+          <w:rFonts w:ascii="Arial" w:hAnsi="Arial" w:cs="Arial"/>
+        </w:rPr>
+      </w:pPr>
+      <w:r>
+        <w:rPr>
+          <w:rFonts w:ascii="Arial" w:hAnsi="Arial" w:cs="Arial"/>
+        </w:rPr>
+        <w:t xml:space="preserve">Plug one jumper wire from </w:t>
+      </w:r>
+      <w:r>
+        <w:rPr>
+          <w:rFonts w:ascii="Arial" w:hAnsi="Arial" w:cs="Arial"/>
+          <w:b/>
+        </w:rPr>
+        <w:t>VIN</w:t>
+      </w:r>
+      <w:r>
+        <w:rPr>
+          <w:rFonts w:ascii="Arial" w:hAnsi="Arial" w:cs="Arial"/>
+        </w:rPr>
+        <w:t xml:space="preserve"> (2) to the positive power pins (along the red side)</w:t>
+      </w:r>
+    </w:p>
+    <w:p>
+      <w:pPr>
+        <w:pStyle w:val="ListParagraph"/>
+        <w:rPr>
+          <w:rFonts w:ascii="Arial" w:hAnsi="Arial" w:cs="Arial"/>
+        </w:rPr>
+      </w:pPr>
+      <w:r>
+        <w:rPr>
+          <w:noProof/>
+        </w:rPr>
+        <w:drawing>
+          <wp:inline distT="0" distB="0" distL="0" distR="0" wp14:anchorId="1C6130E5" wp14:editId="579D8A18">
+            <wp:extent cx="3841200" cy="2880000"/>
+            <wp:effectExtent l="0" t="0" r="6985" b="0"/>
+            <wp:docPr id="5" name="Picture 5" descr="C:\Users\arka_\AppData\Local\Microsoft\Windows\INetCache\Content.Word\20180425_212405.jpg"/>
+            <wp:cNvGraphicFramePr>
+              <a:graphicFrameLocks xmlns:a="http://schemas.openxmlformats.org/drawingml/2006/main" noChangeAspect="1"/>
+            </wp:cNvGraphicFramePr>
+            <a:graphic xmlns:a="http://schemas.openxmlformats.org/drawingml/2006/main">
+              <a:graphicData uri="http://schemas.openxmlformats.org/drawingml/2006/picture">
+                <pic:pic xmlns:pic="http://schemas.openxmlformats.org/drawingml/2006/picture">
+                  <pic:nvPicPr>
+                    <pic:cNvPr id="0" name="Picture 5" descr="C:\Users\arka_\AppData\Local\Microsoft\Windows\INetCache\Content.Word\20180425_212405.jpg"/>
+                    <pic:cNvPicPr>
+                      <a:picLocks noChangeAspect="1" noChangeArrowheads="1"/>
+                    </pic:cNvPicPr>
+                  </pic:nvPicPr>
+                  <pic:blipFill>
+                    <a:blip r:embed="rId7" cstate="print">
+                      <a:extLst>
+                        <a:ext uri="{28A0092B-C50C-407E-A947-70E740481C1C}">
+                          <a14:useLocalDpi xmlns:a14="http://schemas.microsoft.com/office/drawing/2010/main" val="0"/>
+                        </a:ext>
+                      </a:extLst>
+                    </a:blip>
+                    <a:srcRect/>
+                    <a:stretch>
+                      <a:fillRect/>
+                    </a:stretch>
+                  </pic:blipFill>
+                  <pic:spPr bwMode="auto">
+                    <a:xfrm>
+                      <a:off x="0" y="0"/>
+                      <a:ext cx="3841200" cy="2880000"/>
+                    </a:xfrm>
+                    <a:prstGeom prst="rect">
+                      <a:avLst/>
+                    </a:prstGeom>
+                    <a:noFill/>
+                    <a:ln>
+                      <a:noFill/>
+                    </a:ln>
+                  </pic:spPr>
+                </pic:pic>
+              </a:graphicData>
+            </a:graphic>
+          </wp:inline>
+        </w:drawing>
+      </w:r>
+    </w:p>
+    <w:p>
+      <w:pPr>
+        <w:pStyle w:val="ListParagraph"/>
+        <w:numPr>
+          <w:ilvl w:val="0"/>
+          <w:numId w:val="3"/>
+        </w:numPr>
+        <w:rPr>
+          <w:rFonts w:ascii="Arial" w:hAnsi="Arial" w:cs="Arial"/>
+        </w:rPr>
+      </w:pPr>
+      <w:r>
+        <w:rPr>
+          <w:rFonts w:ascii="Arial" w:hAnsi="Arial" w:cs="Arial"/>
+        </w:rPr>
+        <w:t>Plug one end of the resistor into the positive (red) power terminal beside (20), plug the other end, on (20) near the middle of the board.</w:t>
+      </w:r>
+    </w:p>
+    <w:p>
+      <w:pPr>
+        <w:pStyle w:val="ListParagraph"/>
+        <w:numPr>
+          <w:ilvl w:val="1"/>
+          <w:numId w:val="3"/>
+        </w:numPr>
+        <w:rPr>
+          <w:rFonts w:ascii="Arial" w:hAnsi="Arial" w:cs="Arial"/>
+        </w:rPr>
+      </w:pPr>
+      <w:r>
+        <w:rPr>
+          <w:rFonts w:ascii="Arial" w:hAnsi="Arial" w:cs="Arial"/>
+          <w:b/>
+        </w:rPr>
+        <w:t>Note:</w:t>
+      </w:r>
+      <w:r>
+        <w:rPr>
+          <w:rFonts w:ascii="Arial" w:hAnsi="Arial" w:cs="Arial"/>
+        </w:rPr>
+        <w:t xml:space="preserve"> resistors do not have polarity and therefore can be put into a circuit either direction.</w:t>
+      </w:r>
+    </w:p>
+    <w:p>
+      <w:pPr>
+        <w:ind w:left="720"/>
+        <w:rPr>
+          <w:rFonts w:ascii="Arial" w:hAnsi="Arial" w:cs="Arial"/>
+        </w:rPr>
+      </w:pPr>
+      <w:r>
+        <w:rPr>
+          <w:noProof/>
+        </w:rPr>
+        <w:lastRenderedPageBreak/>
+        <w:drawing>
+          <wp:inline distT="0" distB="0" distL="0" distR="0" wp14:anchorId="6B98B4EE" wp14:editId="5C61F6FC">
+            <wp:extent cx="3841200" cy="2880000"/>
+            <wp:effectExtent l="0" t="0" r="6985" b="0"/>
+            <wp:docPr id="6" name="Picture 6" descr="C:\Users\arka_\AppData\Local\Microsoft\Windows\INetCache\Content.Word\20180425_212505.jpg"/>
+            <wp:cNvGraphicFramePr>
+              <a:graphicFrameLocks xmlns:a="http://schemas.openxmlformats.org/drawingml/2006/main" noChangeAspect="1"/>
+            </wp:cNvGraphicFramePr>
+            <a:graphic xmlns:a="http://schemas.openxmlformats.org/drawingml/2006/main">
+              <a:graphicData uri="http://schemas.openxmlformats.org/drawingml/2006/picture">
+                <pic:pic xmlns:pic="http://schemas.openxmlformats.org/drawingml/2006/picture">
+                  <pic:nvPicPr>
+                    <pic:cNvPr id="0" name="Picture 6" descr="C:\Users\arka_\AppData\Local\Microsoft\Windows\INetCache\Content.Word\20180425_212505.jpg"/>
+                    <pic:cNvPicPr>
+                      <a:picLocks noChangeAspect="1" noChangeArrowheads="1"/>
+                    </pic:cNvPicPr>
+                  </pic:nvPicPr>
+                  <pic:blipFill>
+                    <a:blip r:embed="rId8" cstate="print">
+                      <a:extLst>
+                        <a:ext uri="{28A0092B-C50C-407E-A947-70E740481C1C}">
+                          <a14:useLocalDpi xmlns:a14="http://schemas.microsoft.com/office/drawing/2010/main" val="0"/>
+                        </a:ext>
+                      </a:extLst>
+                    </a:blip>
+                    <a:srcRect/>
+                    <a:stretch>
+                      <a:fillRect/>
+                    </a:stretch>
+                  </pic:blipFill>
+                  <pic:spPr bwMode="auto">
+                    <a:xfrm>
+                      <a:off x="0" y="0"/>
+                      <a:ext cx="3841200" cy="2880000"/>
+                    </a:xfrm>
+                    <a:prstGeom prst="rect">
+                      <a:avLst/>
+                    </a:prstGeom>
+                    <a:noFill/>
+                    <a:ln>
+                      <a:noFill/>
+                    </a:ln>
+                  </pic:spPr>
+                </pic:pic>
+              </a:graphicData>
+            </a:graphic>
+          </wp:inline>
+        </w:drawing>
+      </w:r>
+    </w:p>
+    <w:p>
+      <w:pPr>
+        <w:pStyle w:val="ListParagraph"/>
+        <w:numPr>
+          <w:ilvl w:val="0"/>
+          <w:numId w:val="3"/>
+        </w:numPr>
+        <w:rPr>
+          <w:rFonts w:ascii="Arial" w:hAnsi="Arial" w:cs="Arial"/>
+        </w:rPr>
+      </w:pPr>
+      <w:r>
+        <w:rPr>
+          <w:rFonts w:ascii="Arial" w:hAnsi="Arial" w:cs="Arial"/>
+        </w:rPr>
+        <w:t>Plug the positive lead of the LED (the longer side) in the same row (20) as the resistor, plug the negative lead at (25).</w:t>
+      </w:r>
+    </w:p>
+    <w:p>
+      <w:pPr>
+        <w:pStyle w:val="ListParagraph"/>
+        <w:numPr>
+          <w:ilvl w:val="1"/>
+          <w:numId w:val="3"/>
+        </w:numPr>
+        <w:rPr>
+          <w:rFonts w:ascii="Arial" w:hAnsi="Arial" w:cs="Arial"/>
+        </w:rPr>
+      </w:pPr>
+      <w:r>
+        <w:rPr>
+          <w:rFonts w:ascii="Arial" w:hAnsi="Arial" w:cs="Arial"/>
+          <w:b/>
+        </w:rPr>
+        <w:t xml:space="preserve">Note: </w:t>
+      </w:r>
+      <w:r>
+        <w:rPr>
+          <w:rFonts w:ascii="Arial" w:hAnsi="Arial" w:cs="Arial"/>
+        </w:rPr>
+        <w:t>LED’s do have polarity. The longer lead is positive, the shorter lead is negative.</w:t>
+      </w:r>
+    </w:p>
+    <w:p>
+      <w:pPr>
+        <w:ind w:left="720"/>
+        <w:rPr>
+          <w:rFonts w:ascii="Arial" w:hAnsi="Arial" w:cs="Arial"/>
+        </w:rPr>
+      </w:pPr>
+      <w:r>
+        <w:rPr>
+          <w:noProof/>
+        </w:rPr>
+        <w:drawing>
+          <wp:inline distT="0" distB="0" distL="0" distR="0" wp14:anchorId="19D9DC0A" wp14:editId="55DB3D74">
+            <wp:extent cx="3841200" cy="2880000"/>
+            <wp:effectExtent l="0" t="0" r="6985" b="0"/>
+            <wp:docPr id="7" name="Picture 7" descr="C:\Users\arka_\AppData\Local\Microsoft\Windows\INetCache\Content.Word\20180425_212518.jpg"/>
+            <wp:cNvGraphicFramePr>
+              <a:graphicFrameLocks xmlns:a="http://schemas.openxmlformats.org/drawingml/2006/main" noChangeAspect="1"/>
+            </wp:cNvGraphicFramePr>
+            <a:graphic xmlns:a="http://schemas.openxmlformats.org/drawingml/2006/main">
+              <a:graphicData uri="http://schemas.openxmlformats.org/drawingml/2006/picture">
+                <pic:pic xmlns:pic="http://schemas.openxmlformats.org/drawingml/2006/picture">
+                  <pic:nvPicPr>
+                    <pic:cNvPr id="0" name="Picture 7" descr="C:\Users\arka_\AppData\Local\Microsoft\Windows\INetCache\Content.Word\20180425_212518.jpg"/>
+                    <pic:cNvPicPr>
+                      <a:picLocks noChangeAspect="1" noChangeArrowheads="1"/>
+                    </pic:cNvPicPr>
+                  </pic:nvPicPr>
+                  <pic:blipFill>
+                    <a:blip r:embed="rId9" cstate="print">
+                      <a:extLst>
+                        <a:ext uri="{28A0092B-C50C-407E-A947-70E740481C1C}">
+                          <a14:useLocalDpi xmlns:a14="http://schemas.microsoft.com/office/drawing/2010/main" val="0"/>
+                        </a:ext>
+                      </a:extLst>
+                    </a:blip>
+                    <a:srcRect/>
+                    <a:stretch>
+                      <a:fillRect/>
+                    </a:stretch>
+                  </pic:blipFill>
+                  <pic:spPr bwMode="auto">
+                    <a:xfrm>
+                      <a:off x="0" y="0"/>
+                      <a:ext cx="3841200" cy="2880000"/>
+                    </a:xfrm>
+                    <a:prstGeom prst="rect">
+                      <a:avLst/>
+                    </a:prstGeom>
+                    <a:noFill/>
+                    <a:ln>
+                      <a:noFill/>
+                    </a:ln>
+                  </pic:spPr>
+                </pic:pic>
+              </a:graphicData>
+            </a:graphic>
+          </wp:inline>
+        </w:drawing>
+      </w:r>
+    </w:p>
+    <w:p>
+      <w:pPr>
+        <w:pStyle w:val="ListParagraph"/>
+        <w:numPr>
+          <w:ilvl w:val="0"/>
+          <w:numId w:val="3"/>
+        </w:numPr>
+        <w:rPr>
+          <w:rFonts w:ascii="Arial" w:hAnsi="Arial" w:cs="Arial"/>
+        </w:rPr>
+      </w:pPr>
+      <w:r>
+        <w:rPr>
+          <w:rFonts w:ascii="Arial" w:hAnsi="Arial" w:cs="Arial"/>
+        </w:rPr>
+        <w:t>Plug one jumper wire from (25) to the negative (blue) power terminal.</w:t>
+      </w:r>
+    </w:p>
+    <w:p>
+      <w:pPr>
+        <w:pStyle w:val="ListParagraph"/>
+        <w:rPr>
+          <w:rFonts w:ascii="Arial" w:hAnsi="Arial" w:cs="Arial"/>
+        </w:rPr>
+      </w:pPr>
+      <w:r>
+        <w:rPr>
+          <w:noProof/>
+        </w:rPr>
+        <w:lastRenderedPageBreak/>
+        <w:drawing>
+          <wp:inline distT="0" distB="0" distL="0" distR="0" wp14:anchorId="7D12EB0B" wp14:editId="59CFF217">
+            <wp:extent cx="3841200" cy="2880000"/>
+            <wp:effectExtent l="0" t="0" r="6985" b="0"/>
+            <wp:docPr id="8" name="Picture 8" descr="C:\Users\arka_\AppData\Local\Microsoft\Windows\INetCache\Content.Word\20180425_212531.jpg"/>
+            <wp:cNvGraphicFramePr>
+              <a:graphicFrameLocks xmlns:a="http://schemas.openxmlformats.org/drawingml/2006/main" noChangeAspect="1"/>
+            </wp:cNvGraphicFramePr>
+            <a:graphic xmlns:a="http://schemas.openxmlformats.org/drawingml/2006/main">
+              <a:graphicData uri="http://schemas.openxmlformats.org/drawingml/2006/picture">
+                <pic:pic xmlns:pic="http://schemas.openxmlformats.org/drawingml/2006/picture">
+                  <pic:nvPicPr>
+                    <pic:cNvPr id="0" name="Picture 8" descr="C:\Users\arka_\AppData\Local\Microsoft\Windows\INetCache\Content.Word\20180425_212531.jpg"/>
+                    <pic:cNvPicPr>
+                      <a:picLocks noChangeAspect="1" noChangeArrowheads="1"/>
+                    </pic:cNvPicPr>
+                  </pic:nvPicPr>
+                  <pic:blipFill>
+                    <a:blip r:embed="rId10" cstate="print">
+                      <a:extLst>
+                        <a:ext uri="{28A0092B-C50C-407E-A947-70E740481C1C}">
+                          <a14:useLocalDpi xmlns:a14="http://schemas.microsoft.com/office/drawing/2010/main" val="0"/>
+                        </a:ext>
+                      </a:extLst>
+                    </a:blip>
+                    <a:srcRect/>
+                    <a:stretch>
+                      <a:fillRect/>
+                    </a:stretch>
+                  </pic:blipFill>
+                  <pic:spPr bwMode="auto">
+                    <a:xfrm>
+                      <a:off x="0" y="0"/>
+                      <a:ext cx="3841200" cy="2880000"/>
+                    </a:xfrm>
+                    <a:prstGeom prst="rect">
+                      <a:avLst/>
+                    </a:prstGeom>
+                    <a:noFill/>
+                    <a:ln>
+                      <a:noFill/>
+                    </a:ln>
+                  </pic:spPr>
+                </pic:pic>
+              </a:graphicData>
+            </a:graphic>
+          </wp:inline>
+        </w:drawing>
+      </w:r>
+    </w:p>
+    <w:p>
+      <w:pPr>
+        <w:pStyle w:val="ListParagraph"/>
+        <w:numPr>
+          <w:ilvl w:val="0"/>
+          <w:numId w:val="3"/>
+        </w:numPr>
+        <w:rPr>
+          <w:rFonts w:ascii="Arial" w:hAnsi="Arial" w:cs="Arial"/>
+        </w:rPr>
+      </w:pPr>
+      <w:r>
+        <w:rPr>
+          <w:rFonts w:ascii="Arial" w:hAnsi="Arial" w:cs="Arial"/>
+        </w:rPr>
+        <w:t>Plug USB cable to power, and LED will light up.</w:t>
+      </w:r>
+    </w:p>
+    <w:p>
+      <w:pPr>
+        <w:ind w:left="360"/>
+        <w:rPr>
+          <w:rFonts w:ascii="Arial" w:hAnsi="Arial" w:cs="Arial"/>
+          <w:b/>
+        </w:rPr>
+      </w:pPr>
+      <w:r>
+        <w:rPr>
+          <w:rFonts w:ascii="Arial" w:hAnsi="Arial" w:cs="Arial"/>
+          <w:b/>
+        </w:rPr>
+        <w:t>Troubleshooting:</w:t>
+      </w:r>
+    </w:p>
+    <w:p>
+      <w:pPr>
+        <w:pStyle w:val="ListParagraph"/>
+        <w:numPr>
+          <w:ilvl w:val="0"/>
+          <w:numId w:val="4"/>
+        </w:numPr>
+        <w:rPr>
+          <w:rFonts w:ascii="Arial" w:hAnsi="Arial" w:cs="Arial"/>
+        </w:rPr>
+      </w:pPr>
+      <w:r>
+        <w:rPr>
+          <w:rFonts w:ascii="Arial" w:hAnsi="Arial" w:cs="Arial"/>
+        </w:rPr>
+        <w:t xml:space="preserve">Notice the </w:t>
+      </w:r>
+      <w:r>
+        <w:rPr>
+          <w:rFonts w:ascii="Arial" w:hAnsi="Arial" w:cs="Arial"/>
+        </w:rPr>
+        <w:t>LED direction.</w:t>
+      </w:r>
+    </w:p>
+    <w:p>
+      <w:pPr>
+        <w:pStyle w:val="ListParagraph"/>
+        <w:numPr>
+          <w:ilvl w:val="0"/>
+          <w:numId w:val="4"/>
+        </w:numPr>
+        <w:rPr>
+          <w:rFonts w:ascii="Arial" w:hAnsi="Arial" w:cs="Arial"/>
+        </w:rPr>
+      </w:pPr>
+      <w:r>
+        <w:rPr>
+          <w:rFonts w:ascii="Arial" w:hAnsi="Arial" w:cs="Arial"/>
+        </w:rPr>
+        <w:t>See if the pins are in the proper rows.</w:t>
+      </w:r>
+    </w:p>
+    <w:p>
+      <w:pPr>
+        <w:pStyle w:val="ListParagraph"/>
+        <w:numPr>
+          <w:ilvl w:val="0"/>
+          <w:numId w:val="4"/>
+        </w:numPr>
+        <w:rPr>
+          <w:rFonts w:ascii="Arial" w:hAnsi="Arial" w:cs="Arial"/>
+        </w:rPr>
+      </w:pPr>
+      <w:r>
+        <w:rPr>
+          <w:rFonts w:ascii="Arial" w:hAnsi="Arial" w:cs="Arial"/>
+        </w:rPr>
+        <w:t>See if the jumper cables are connected to GND-Negative, and VIN-Positive.</w:t>
+      </w:r>
+    </w:p>
+    <w:p>
+      <w:pPr>
+        <w:pStyle w:val="ListParagraph"/>
+        <w:numPr>
+          <w:ilvl w:val="0"/>
+          <w:numId w:val="4"/>
+        </w:numPr>
+        <w:rPr>
+          <w:rFonts w:ascii="Arial" w:hAnsi="Arial" w:cs="Arial"/>
+        </w:rPr>
+      </w:pPr>
+      <w:r>
+        <w:rPr>
+          <w:rFonts w:ascii="Arial" w:hAnsi="Arial" w:cs="Arial"/>
+        </w:rPr>
+        <w:t>Check to make sure the cable from LED is connected to negative.</w:t>
+      </w:r>
+    </w:p>
+    <w:p>
+      <w:pPr>
+        <w:pStyle w:val="ListParagraph"/>
+        <w:numPr>
+          <w:ilvl w:val="0"/>
+          <w:numId w:val="4"/>
+        </w:numPr>
+        <w:rPr>
+          <w:rFonts w:ascii="Arial" w:hAnsi="Arial" w:cs="Arial"/>
+        </w:rPr>
+      </w:pPr>
+      <w:r>
+        <w:rPr>
+          <w:rFonts w:ascii="Arial" w:hAnsi="Arial" w:cs="Arial"/>
+        </w:rPr>
+        <w:t>The LED might have burnt out, change LED and check circuit.</w:t>
+      </w:r>
+    </w:p>
+    <w:p>
+      <w:pPr>
+        <w:rPr>
+          <w:rFonts w:ascii="Arial" w:hAnsi="Arial" w:cs="Arial"/>
+        </w:rPr>
+      </w:pPr>
+    </w:p>
+    <w:p>
+      <w:pPr>
+        <w:rPr>
           <w:rFonts w:ascii="Arial" w:hAnsi="Arial" w:cs="Arial"/>
           <w:b/>
           <w:sz w:val="28"/>
           <w:szCs w:val="28"/>
         </w:rPr>
-        <w:t>Basic LED circuit</w:t>
-      </w:r>
+      </w:pPr>
       <w:r>
         <w:rPr>
           <w:rFonts w:ascii="Arial" w:hAnsi="Arial" w:cs="Arial"/>
@@ -527,345 +876,479 @@
           <w:sz w:val="28"/>
           <w:szCs w:val="28"/>
         </w:rPr>
-        <w:t xml:space="preserve"> with Photoresistor</w:t>
-      </w:r>
-      <w:r>
+        <w:t>Basic LED circuit with Photoresistor:</w:t>
+      </w:r>
+    </w:p>
+    <w:p>
+      <w:pPr>
+        <w:pStyle w:val="ListParagraph"/>
+        <w:numPr>
+          <w:ilvl w:val="0"/>
+          <w:numId w:val="3"/>
+        </w:numPr>
+        <w:rPr>
+          <w:rFonts w:ascii="Arial" w:hAnsi="Arial" w:cs="Arial"/>
+        </w:rPr>
+      </w:pPr>
+      <w:r>
+        <w:rPr>
+          <w:rFonts w:ascii="Arial" w:hAnsi="Arial" w:cs="Arial"/>
+        </w:rPr>
+        <w:t xml:space="preserve">Plug one jumper wire from </w:t>
+      </w:r>
+      <w:r>
+        <w:rPr>
+          <w:rFonts w:ascii="Arial" w:hAnsi="Arial" w:cs="Arial"/>
+          <w:b/>
+        </w:rPr>
+        <w:t>GND</w:t>
+      </w:r>
+      <w:r>
+        <w:rPr>
+          <w:rFonts w:ascii="Arial" w:hAnsi="Arial" w:cs="Arial"/>
+        </w:rPr>
+        <w:t xml:space="preserve"> (1) to the negative power pins (along the blue side)</w:t>
+      </w:r>
+    </w:p>
+    <w:p>
+      <w:pPr>
+        <w:pStyle w:val="ListParagraph"/>
+        <w:numPr>
+          <w:ilvl w:val="0"/>
+          <w:numId w:val="3"/>
+        </w:numPr>
+        <w:rPr>
+          <w:rFonts w:ascii="Arial" w:hAnsi="Arial" w:cs="Arial"/>
+        </w:rPr>
+      </w:pPr>
+      <w:r>
+        <w:rPr>
+          <w:rFonts w:ascii="Arial" w:hAnsi="Arial" w:cs="Arial"/>
+        </w:rPr>
+        <w:t xml:space="preserve">Plug one jumper wire from </w:t>
+      </w:r>
+      <w:r>
+        <w:rPr>
+          <w:rFonts w:ascii="Arial" w:hAnsi="Arial" w:cs="Arial"/>
+          <w:b/>
+        </w:rPr>
+        <w:t>VIN</w:t>
+      </w:r>
+      <w:r>
+        <w:rPr>
+          <w:rFonts w:ascii="Arial" w:hAnsi="Arial" w:cs="Arial"/>
+        </w:rPr>
+        <w:t xml:space="preserve"> (2) to the positive power pins (along the red side)</w:t>
+      </w:r>
+    </w:p>
+    <w:p>
+      <w:pPr>
+        <w:pStyle w:val="ListParagraph"/>
+        <w:numPr>
+          <w:ilvl w:val="0"/>
+          <w:numId w:val="3"/>
+        </w:numPr>
+        <w:rPr>
+          <w:rFonts w:ascii="Arial" w:hAnsi="Arial" w:cs="Arial"/>
+        </w:rPr>
+      </w:pPr>
+      <w:r>
+        <w:rPr>
+          <w:rFonts w:ascii="Arial" w:hAnsi="Arial" w:cs="Arial"/>
+        </w:rPr>
+        <w:t>Plug one end of the photoresistor into the positive (red) power terminal beside (20), plug the other end, on (20) near the middle of the board.</w:t>
+      </w:r>
+    </w:p>
+    <w:p>
+      <w:pPr>
+        <w:pStyle w:val="ListParagraph"/>
+        <w:numPr>
+          <w:ilvl w:val="1"/>
+          <w:numId w:val="3"/>
+        </w:numPr>
+        <w:rPr>
+          <w:rFonts w:ascii="Arial" w:hAnsi="Arial" w:cs="Arial"/>
+        </w:rPr>
+      </w:pPr>
+      <w:r>
+        <w:rPr>
+          <w:rFonts w:ascii="Arial" w:hAnsi="Arial" w:cs="Arial"/>
+          <w:b/>
+        </w:rPr>
+        <w:t>Note:</w:t>
+      </w:r>
+      <w:r>
+        <w:rPr>
+          <w:rFonts w:ascii="Arial" w:hAnsi="Arial" w:cs="Arial"/>
+        </w:rPr>
+        <w:t xml:space="preserve"> resistors do not have polarity and therefore can be put into a circuit either direction.</w:t>
+      </w:r>
+    </w:p>
+    <w:p>
+      <w:pPr>
+        <w:ind w:left="720"/>
+        <w:rPr>
+          <w:rFonts w:ascii="Arial" w:hAnsi="Arial" w:cs="Arial"/>
+        </w:rPr>
+      </w:pPr>
+      <w:r>
+        <w:rPr>
+          <w:noProof/>
+        </w:rPr>
+        <w:lastRenderedPageBreak/>
+        <w:drawing>
+          <wp:inline distT="0" distB="0" distL="0" distR="0" wp14:anchorId="7F5249E3" wp14:editId="12E98B52">
+            <wp:extent cx="3841200" cy="2880000"/>
+            <wp:effectExtent l="0" t="0" r="6985" b="0"/>
+            <wp:docPr id="9" name="Picture 9" descr="C:\Users\arka_\AppData\Local\Microsoft\Windows\INetCache\Content.Word\20180425_212621.jpg"/>
+            <wp:cNvGraphicFramePr>
+              <a:graphicFrameLocks xmlns:a="http://schemas.openxmlformats.org/drawingml/2006/main" noChangeAspect="1"/>
+            </wp:cNvGraphicFramePr>
+            <a:graphic xmlns:a="http://schemas.openxmlformats.org/drawingml/2006/main">
+              <a:graphicData uri="http://schemas.openxmlformats.org/drawingml/2006/picture">
+                <pic:pic xmlns:pic="http://schemas.openxmlformats.org/drawingml/2006/picture">
+                  <pic:nvPicPr>
+                    <pic:cNvPr id="0" name="Picture 9" descr="C:\Users\arka_\AppData\Local\Microsoft\Windows\INetCache\Content.Word\20180425_212621.jpg"/>
+                    <pic:cNvPicPr>
+                      <a:picLocks noChangeAspect="1" noChangeArrowheads="1"/>
+                    </pic:cNvPicPr>
+                  </pic:nvPicPr>
+                  <pic:blipFill>
+                    <a:blip r:embed="rId11" cstate="print">
+                      <a:extLst>
+                        <a:ext uri="{28A0092B-C50C-407E-A947-70E740481C1C}">
+                          <a14:useLocalDpi xmlns:a14="http://schemas.microsoft.com/office/drawing/2010/main" val="0"/>
+                        </a:ext>
+                      </a:extLst>
+                    </a:blip>
+                    <a:srcRect/>
+                    <a:stretch>
+                      <a:fillRect/>
+                    </a:stretch>
+                  </pic:blipFill>
+                  <pic:spPr bwMode="auto">
+                    <a:xfrm>
+                      <a:off x="0" y="0"/>
+                      <a:ext cx="3841200" cy="2880000"/>
+                    </a:xfrm>
+                    <a:prstGeom prst="rect">
+                      <a:avLst/>
+                    </a:prstGeom>
+                    <a:noFill/>
+                    <a:ln>
+                      <a:noFill/>
+                    </a:ln>
+                  </pic:spPr>
+                </pic:pic>
+              </a:graphicData>
+            </a:graphic>
+          </wp:inline>
+        </w:drawing>
+      </w:r>
+    </w:p>
+    <w:p>
+      <w:pPr>
+        <w:pStyle w:val="ListParagraph"/>
+        <w:numPr>
+          <w:ilvl w:val="0"/>
+          <w:numId w:val="3"/>
+        </w:numPr>
+        <w:rPr>
+          <w:rFonts w:ascii="Arial" w:hAnsi="Arial" w:cs="Arial"/>
+        </w:rPr>
+      </w:pPr>
+      <w:r>
+        <w:rPr>
+          <w:rFonts w:ascii="Arial" w:hAnsi="Arial" w:cs="Arial"/>
+        </w:rPr>
+        <w:t>Plug the positive lead of the LED (the longer side) in the same row (20) as the resistor, plug the negative lead at (25).</w:t>
+      </w:r>
+    </w:p>
+    <w:p>
+      <w:pPr>
+        <w:pStyle w:val="ListParagraph"/>
+        <w:numPr>
+          <w:ilvl w:val="1"/>
+          <w:numId w:val="3"/>
+        </w:numPr>
+        <w:rPr>
+          <w:rFonts w:ascii="Arial" w:hAnsi="Arial" w:cs="Arial"/>
+        </w:rPr>
+      </w:pPr>
+      <w:r>
+        <w:rPr>
+          <w:rFonts w:ascii="Arial" w:hAnsi="Arial" w:cs="Arial"/>
+          <w:b/>
+        </w:rPr>
+        <w:t xml:space="preserve">Note: </w:t>
+      </w:r>
+      <w:r>
+        <w:rPr>
+          <w:rFonts w:ascii="Arial" w:hAnsi="Arial" w:cs="Arial"/>
+        </w:rPr>
+        <w:t>LED’s do have polarity. The longer lead is positive, the shorter lead is negative.</w:t>
+      </w:r>
+    </w:p>
+    <w:p>
+      <w:pPr>
+        <w:pStyle w:val="ListParagraph"/>
+        <w:numPr>
+          <w:ilvl w:val="0"/>
+          <w:numId w:val="3"/>
+        </w:numPr>
+        <w:rPr>
+          <w:rFonts w:ascii="Arial" w:hAnsi="Arial" w:cs="Arial"/>
+        </w:rPr>
+      </w:pPr>
+      <w:r>
+        <w:rPr>
+          <w:rFonts w:ascii="Arial" w:hAnsi="Arial" w:cs="Arial"/>
+        </w:rPr>
+        <w:t>Plug one jumper wire from (25) to the negative (blue) power terminal.</w:t>
+      </w:r>
+    </w:p>
+    <w:p>
+      <w:pPr>
+        <w:pStyle w:val="ListParagraph"/>
+        <w:numPr>
+          <w:ilvl w:val="0"/>
+          <w:numId w:val="3"/>
+        </w:numPr>
+        <w:rPr>
+          <w:rFonts w:ascii="Arial" w:hAnsi="Arial" w:cs="Arial"/>
+        </w:rPr>
+      </w:pPr>
+      <w:r>
+        <w:rPr>
+          <w:rFonts w:ascii="Arial" w:hAnsi="Arial" w:cs="Arial"/>
+        </w:rPr>
+        <w:t>Plug USB cable to power, and LED will light up.</w:t>
+      </w:r>
+    </w:p>
+    <w:p>
+      <w:pPr>
+        <w:ind w:left="360"/>
+        <w:rPr>
+          <w:rFonts w:ascii="Arial" w:hAnsi="Arial" w:cs="Arial"/>
+          <w:b/>
+        </w:rPr>
+      </w:pPr>
+      <w:r>
+        <w:rPr>
+          <w:rFonts w:ascii="Arial" w:hAnsi="Arial" w:cs="Arial"/>
+          <w:b/>
+        </w:rPr>
+        <w:t>Troubleshooting:</w:t>
+      </w:r>
+    </w:p>
+    <w:p>
+      <w:pPr>
+        <w:pStyle w:val="ListParagraph"/>
+        <w:numPr>
+          <w:ilvl w:val="0"/>
+          <w:numId w:val="7"/>
+        </w:numPr>
+        <w:rPr>
+          <w:rFonts w:ascii="Arial" w:hAnsi="Arial" w:cs="Arial"/>
+        </w:rPr>
+      </w:pPr>
+      <w:r>
+        <w:rPr>
+          <w:rFonts w:ascii="Arial" w:hAnsi="Arial" w:cs="Arial"/>
+        </w:rPr>
+        <w:t>Notice the LED direction.</w:t>
+      </w:r>
+    </w:p>
+    <w:p>
+      <w:pPr>
+        <w:pStyle w:val="ListParagraph"/>
+        <w:numPr>
+          <w:ilvl w:val="0"/>
+          <w:numId w:val="7"/>
+        </w:numPr>
+        <w:rPr>
+          <w:rFonts w:ascii="Arial" w:hAnsi="Arial" w:cs="Arial"/>
+        </w:rPr>
+      </w:pPr>
+      <w:r>
+        <w:rPr>
+          <w:rFonts w:ascii="Arial" w:hAnsi="Arial" w:cs="Arial"/>
+        </w:rPr>
+        <w:t>See if the pins are in the proper rows.</w:t>
+      </w:r>
+    </w:p>
+    <w:p>
+      <w:pPr>
+        <w:pStyle w:val="ListParagraph"/>
+        <w:numPr>
+          <w:ilvl w:val="0"/>
+          <w:numId w:val="7"/>
+        </w:numPr>
+        <w:rPr>
+          <w:rFonts w:ascii="Arial" w:hAnsi="Arial" w:cs="Arial"/>
+        </w:rPr>
+      </w:pPr>
+      <w:r>
+        <w:rPr>
+          <w:rFonts w:ascii="Arial" w:hAnsi="Arial" w:cs="Arial"/>
+        </w:rPr>
+        <w:t>See if the jumper cables are connected to GND-Negative, and VIN-Positive.</w:t>
+      </w:r>
+    </w:p>
+    <w:p>
+      <w:pPr>
+        <w:pStyle w:val="ListParagraph"/>
+        <w:numPr>
+          <w:ilvl w:val="0"/>
+          <w:numId w:val="7"/>
+        </w:numPr>
+        <w:rPr>
+          <w:rFonts w:ascii="Arial" w:hAnsi="Arial" w:cs="Arial"/>
+        </w:rPr>
+      </w:pPr>
+      <w:r>
+        <w:rPr>
+          <w:rFonts w:ascii="Arial" w:hAnsi="Arial" w:cs="Arial"/>
+        </w:rPr>
+        <w:t>Check to make sure the cable from LED is connected to negative.</w:t>
+      </w:r>
+    </w:p>
+    <w:p>
+      <w:pPr>
+        <w:pStyle w:val="ListParagraph"/>
+        <w:numPr>
+          <w:ilvl w:val="0"/>
+          <w:numId w:val="7"/>
+        </w:numPr>
+        <w:rPr>
+          <w:rFonts w:ascii="Arial" w:hAnsi="Arial" w:cs="Arial"/>
+        </w:rPr>
+      </w:pPr>
+      <w:r>
+        <w:rPr>
+          <w:rFonts w:ascii="Arial" w:hAnsi="Arial" w:cs="Arial"/>
+        </w:rPr>
+        <w:t>The LED might have burnt out, change LED and check circuit.</w:t>
+      </w:r>
+    </w:p>
+    <w:p>
+      <w:pPr>
+        <w:rPr>
+          <w:rFonts w:ascii="Arial" w:hAnsi="Arial" w:cs="Arial"/>
+        </w:rPr>
+      </w:pPr>
+    </w:p>
+    <w:p>
+      <w:pPr>
         <w:rPr>
           <w:rFonts w:ascii="Arial" w:hAnsi="Arial" w:cs="Arial"/>
           <w:b/>
           <w:sz w:val="28"/>
           <w:szCs w:val="28"/>
         </w:rPr>
-        <w:t>:</w:t>
-      </w:r>
-    </w:p>
-    <w:p>
-      <w:pPr>
-        <w:pStyle w:val="ListParagraph"/>
-        <w:numPr>
-          <w:ilvl w:val="0"/>
-          <w:numId w:val="3"/>
-        </w:numPr>
-        <w:rPr>
-          <w:rFonts w:ascii="Arial" w:hAnsi="Arial" w:cs="Arial"/>
-        </w:rPr>
-      </w:pPr>
-      <w:r>
-        <w:rPr>
-          <w:rFonts w:ascii="Arial" w:hAnsi="Arial" w:cs="Arial"/>
-        </w:rPr>
-        <w:t xml:space="preserve">Plug one jumper wire from </w:t>
-      </w:r>
-      <w:r>
-        <w:rPr>
-          <w:rFonts w:ascii="Arial" w:hAnsi="Arial" w:cs="Arial"/>
-          <w:b/>
-        </w:rPr>
-        <w:t>GND</w:t>
-      </w:r>
-      <w:r>
-        <w:rPr>
-          <w:rFonts w:ascii="Arial" w:hAnsi="Arial" w:cs="Arial"/>
-        </w:rPr>
-        <w:t xml:space="preserve"> (1) to the negative power pins (along the blue side)</w:t>
-      </w:r>
-    </w:p>
-    <w:p>
-      <w:pPr>
-        <w:pStyle w:val="ListParagraph"/>
-        <w:numPr>
-          <w:ilvl w:val="0"/>
-          <w:numId w:val="3"/>
-        </w:numPr>
-        <w:rPr>
-          <w:rFonts w:ascii="Arial" w:hAnsi="Arial" w:cs="Arial"/>
-        </w:rPr>
-      </w:pPr>
-      <w:r>
-        <w:rPr>
-          <w:rFonts w:ascii="Arial" w:hAnsi="Arial" w:cs="Arial"/>
-        </w:rPr>
-        <w:t xml:space="preserve">Plug one jumper wire from </w:t>
-      </w:r>
-      <w:r>
-        <w:rPr>
-          <w:rFonts w:ascii="Arial" w:hAnsi="Arial" w:cs="Arial"/>
-          <w:b/>
-        </w:rPr>
-        <w:t>VIN</w:t>
-      </w:r>
-      <w:r>
-        <w:rPr>
-          <w:rFonts w:ascii="Arial" w:hAnsi="Arial" w:cs="Arial"/>
-        </w:rPr>
-        <w:t xml:space="preserve"> (2) to the positive power pins (along the red side)</w:t>
-      </w:r>
-    </w:p>
-    <w:p>
-      <w:pPr>
-        <w:pStyle w:val="ListParagraph"/>
-        <w:numPr>
-          <w:ilvl w:val="0"/>
-          <w:numId w:val="3"/>
-        </w:numPr>
-        <w:rPr>
-          <w:rFonts w:ascii="Arial" w:hAnsi="Arial" w:cs="Arial"/>
-        </w:rPr>
-      </w:pPr>
-      <w:r>
-        <w:rPr>
-          <w:rFonts w:ascii="Arial" w:hAnsi="Arial" w:cs="Arial"/>
-        </w:rPr>
-        <w:lastRenderedPageBreak/>
-        <w:t xml:space="preserve">Plug one end of the </w:t>
-      </w:r>
-      <w:r>
-        <w:rPr>
-          <w:rFonts w:ascii="Arial" w:hAnsi="Arial" w:cs="Arial"/>
-        </w:rPr>
-        <w:t>photo</w:t>
-      </w:r>
-      <w:r>
-        <w:rPr>
-          <w:rFonts w:ascii="Arial" w:hAnsi="Arial" w:cs="Arial"/>
-        </w:rPr>
-        <w:t>resistor into the positive (red) power terminal beside (20), plug the other end, on (20) near the middle of the board.</w:t>
-      </w:r>
-    </w:p>
-    <w:p>
-      <w:pPr>
-        <w:pStyle w:val="ListParagraph"/>
-        <w:numPr>
-          <w:ilvl w:val="1"/>
-          <w:numId w:val="3"/>
-        </w:numPr>
-        <w:rPr>
-          <w:rFonts w:ascii="Arial" w:hAnsi="Arial" w:cs="Arial"/>
-        </w:rPr>
-      </w:pPr>
-      <w:r>
-        <w:rPr>
-          <w:rFonts w:ascii="Arial" w:hAnsi="Arial" w:cs="Arial"/>
-          <w:b/>
-        </w:rPr>
-        <w:t>Note:</w:t>
-      </w:r>
-      <w:r>
-        <w:rPr>
-          <w:rFonts w:ascii="Arial" w:hAnsi="Arial" w:cs="Arial"/>
-        </w:rPr>
-        <w:t xml:space="preserve"> resistors do not have polarity and therefore can be put into a circuit either direction.</w:t>
-      </w:r>
-    </w:p>
-    <w:p>
-      <w:pPr>
-        <w:pStyle w:val="ListParagraph"/>
-        <w:numPr>
-          <w:ilvl w:val="0"/>
-          <w:numId w:val="3"/>
-        </w:numPr>
-        <w:rPr>
-          <w:rFonts w:ascii="Arial" w:hAnsi="Arial" w:cs="Arial"/>
-        </w:rPr>
-      </w:pPr>
-      <w:r>
-        <w:rPr>
-          <w:rFonts w:ascii="Arial" w:hAnsi="Arial" w:cs="Arial"/>
-        </w:rPr>
-        <w:t>Plug the positive lead of the LED (the longer side) in the same row (20) as the resistor, plug the negative lead at (25).</w:t>
-      </w:r>
-    </w:p>
-    <w:p>
-      <w:pPr>
-        <w:pStyle w:val="ListParagraph"/>
-        <w:numPr>
-          <w:ilvl w:val="1"/>
-          <w:numId w:val="3"/>
-        </w:numPr>
-        <w:rPr>
-          <w:rFonts w:ascii="Arial" w:hAnsi="Arial" w:cs="Arial"/>
-        </w:rPr>
-      </w:pPr>
-      <w:r>
-        <w:rPr>
-          <w:rFonts w:ascii="Arial" w:hAnsi="Arial" w:cs="Arial"/>
-          <w:b/>
-        </w:rPr>
-        <w:t xml:space="preserve">Note: </w:t>
-      </w:r>
-      <w:r>
-        <w:rPr>
-          <w:rFonts w:ascii="Arial" w:hAnsi="Arial" w:cs="Arial"/>
-        </w:rPr>
-        <w:t>LED’s do have polarity. The longer lead is positive, the shorter lead is negative.</w:t>
-      </w:r>
-    </w:p>
-    <w:p>
-      <w:pPr>
-        <w:pStyle w:val="ListParagraph"/>
-        <w:numPr>
-          <w:ilvl w:val="0"/>
-          <w:numId w:val="3"/>
-        </w:numPr>
-        <w:rPr>
-          <w:rFonts w:ascii="Arial" w:hAnsi="Arial" w:cs="Arial"/>
-        </w:rPr>
-      </w:pPr>
-      <w:r>
-        <w:rPr>
-          <w:rFonts w:ascii="Arial" w:hAnsi="Arial" w:cs="Arial"/>
-        </w:rPr>
-        <w:t>Plug one jumper wire from (25) to the negative (blue) power terminal.</w:t>
-      </w:r>
-    </w:p>
-    <w:p>
-      <w:pPr>
-        <w:pStyle w:val="ListParagraph"/>
-        <w:numPr>
-          <w:ilvl w:val="0"/>
-          <w:numId w:val="3"/>
-        </w:numPr>
-        <w:rPr>
-          <w:rFonts w:ascii="Arial" w:hAnsi="Arial" w:cs="Arial"/>
-        </w:rPr>
-      </w:pPr>
-      <w:r>
-        <w:rPr>
-          <w:rFonts w:ascii="Arial" w:hAnsi="Arial" w:cs="Arial"/>
-        </w:rPr>
-        <w:t>Plug USB cable to power, and LED will light up.</w:t>
-      </w:r>
-    </w:p>
-    <w:p>
-      <w:pPr>
-        <w:ind w:left="360"/>
-        <w:rPr>
-          <w:rFonts w:ascii="Arial" w:hAnsi="Arial" w:cs="Arial"/>
-          <w:b/>
-        </w:rPr>
-      </w:pPr>
-      <w:r>
-        <w:rPr>
-          <w:rFonts w:ascii="Arial" w:hAnsi="Arial" w:cs="Arial"/>
-          <w:b/>
-        </w:rPr>
-        <w:t>Troubleshooting:</w:t>
-      </w:r>
-    </w:p>
-    <w:p>
-      <w:pPr>
-        <w:pStyle w:val="ListParagraph"/>
-        <w:numPr>
-          <w:ilvl w:val="0"/>
-          <w:numId w:val="7"/>
-        </w:numPr>
-        <w:rPr>
-          <w:rFonts w:ascii="Arial" w:hAnsi="Arial" w:cs="Arial"/>
-        </w:rPr>
-      </w:pPr>
-      <w:r>
-        <w:rPr>
-          <w:rFonts w:ascii="Arial" w:hAnsi="Arial" w:cs="Arial"/>
-        </w:rPr>
-        <w:t>Notice the LED direction.</w:t>
-      </w:r>
-    </w:p>
-    <w:p>
-      <w:pPr>
-        <w:pStyle w:val="ListParagraph"/>
-        <w:numPr>
-          <w:ilvl w:val="0"/>
-          <w:numId w:val="7"/>
-        </w:numPr>
-        <w:rPr>
-          <w:rFonts w:ascii="Arial" w:hAnsi="Arial" w:cs="Arial"/>
-        </w:rPr>
-      </w:pPr>
-      <w:r>
-        <w:rPr>
-          <w:rFonts w:ascii="Arial" w:hAnsi="Arial" w:cs="Arial"/>
-        </w:rPr>
-        <w:t>See if the pins are in the proper rows.</w:t>
-      </w:r>
-    </w:p>
-    <w:p>
-      <w:pPr>
-        <w:pStyle w:val="ListParagraph"/>
-        <w:numPr>
-          <w:ilvl w:val="0"/>
-          <w:numId w:val="7"/>
-        </w:numPr>
-        <w:rPr>
-          <w:rFonts w:ascii="Arial" w:hAnsi="Arial" w:cs="Arial"/>
-        </w:rPr>
-      </w:pPr>
-      <w:r>
-        <w:rPr>
-          <w:rFonts w:ascii="Arial" w:hAnsi="Arial" w:cs="Arial"/>
-        </w:rPr>
-        <w:t>See if the jumper cables are connected to GND-Negative, and VIN-Positive.</w:t>
-      </w:r>
-    </w:p>
-    <w:p>
-      <w:pPr>
-        <w:pStyle w:val="ListParagraph"/>
-        <w:numPr>
-          <w:ilvl w:val="0"/>
-          <w:numId w:val="7"/>
-        </w:numPr>
-        <w:rPr>
-          <w:rFonts w:ascii="Arial" w:hAnsi="Arial" w:cs="Arial"/>
-        </w:rPr>
-      </w:pPr>
-      <w:r>
-        <w:rPr>
-          <w:rFonts w:ascii="Arial" w:hAnsi="Arial" w:cs="Arial"/>
-        </w:rPr>
-        <w:t>Check to make sure the cable from LED is connected to negative.</w:t>
-      </w:r>
-    </w:p>
-    <w:p>
-      <w:pPr>
-        <w:pStyle w:val="ListParagraph"/>
-        <w:numPr>
-          <w:ilvl w:val="0"/>
-          <w:numId w:val="7"/>
-        </w:numPr>
-        <w:rPr>
-          <w:rFonts w:ascii="Arial" w:hAnsi="Arial" w:cs="Arial"/>
-        </w:rPr>
-      </w:pPr>
-      <w:r>
-        <w:rPr>
-          <w:rFonts w:ascii="Arial" w:hAnsi="Arial" w:cs="Arial"/>
-        </w:rPr>
-        <w:t>The LED might have burnt out, change LED and check circuit.</w:t>
-      </w:r>
-    </w:p>
-    <w:p>
-      <w:pPr>
-        <w:rPr>
-          <w:rFonts w:ascii="Arial" w:hAnsi="Arial" w:cs="Arial"/>
-        </w:rPr>
-      </w:pPr>
-    </w:p>
-    <w:p>
-      <w:pPr>
+      </w:pPr>
+      <w:r>
         <w:rPr>
           <w:rFonts w:ascii="Arial" w:hAnsi="Arial" w:cs="Arial"/>
           <w:b/>
           <w:sz w:val="28"/>
           <w:szCs w:val="28"/>
         </w:rPr>
-      </w:pPr>
+        <w:t>Moisture Sensor:</w:t>
+      </w:r>
+    </w:p>
+    <w:p>
+      <w:pPr>
+        <w:pStyle w:val="ListParagraph"/>
+        <w:numPr>
+          <w:ilvl w:val="0"/>
+          <w:numId w:val="5"/>
+        </w:numPr>
+        <w:rPr>
+          <w:rFonts w:ascii="Arial" w:hAnsi="Arial" w:cs="Arial"/>
+        </w:rPr>
+      </w:pPr>
+      <w:r>
+        <w:rPr>
+          <w:rFonts w:ascii="Arial" w:hAnsi="Arial" w:cs="Arial"/>
+        </w:rPr>
+        <w:t xml:space="preserve">Plug Yellow Wire to </w:t>
+      </w:r>
       <w:r>
         <w:rPr>
           <w:rFonts w:ascii="Arial" w:hAnsi="Arial" w:cs="Arial"/>
           <w:b/>
-          <w:sz w:val="28"/>
-          <w:szCs w:val="28"/>
-        </w:rPr>
-        <w:t>Moisture Sensor:</w:t>
+        </w:rPr>
+        <w:t>ADC</w:t>
+      </w:r>
+      <w:r>
+        <w:rPr>
+          <w:rFonts w:ascii="Arial" w:hAnsi="Arial" w:cs="Arial"/>
+        </w:rPr>
+        <w:t xml:space="preserve"> (9).</w:t>
+      </w:r>
+    </w:p>
+    <w:p>
+      <w:pPr>
+        <w:pStyle w:val="ListParagraph"/>
+        <w:ind w:left="1080"/>
+        <w:rPr>
+          <w:rFonts w:ascii="Arial" w:hAnsi="Arial" w:cs="Arial"/>
+        </w:rPr>
+      </w:pPr>
+      <w:r>
+        <w:rPr>
+          <w:noProof/>
+        </w:rPr>
+        <w:lastRenderedPageBreak/>
+        <w:drawing>
+          <wp:inline distT="0" distB="0" distL="0" distR="0" wp14:anchorId="53910D71" wp14:editId="7EBD8D6D">
+            <wp:extent cx="3841200" cy="2880000"/>
+            <wp:effectExtent l="0" t="0" r="6985" b="0"/>
+            <wp:docPr id="10" name="Picture 10" descr="C:\Users\arka_\AppData\Local\Microsoft\Windows\INetCache\Content.Word\20180425_212713.jpg"/>
+            <wp:cNvGraphicFramePr>
+              <a:graphicFrameLocks xmlns:a="http://schemas.openxmlformats.org/drawingml/2006/main" noChangeAspect="1"/>
+            </wp:cNvGraphicFramePr>
+            <a:graphic xmlns:a="http://schemas.openxmlformats.org/drawingml/2006/main">
+              <a:graphicData uri="http://schemas.openxmlformats.org/drawingml/2006/picture">
+                <pic:pic xmlns:pic="http://schemas.openxmlformats.org/drawingml/2006/picture">
+                  <pic:nvPicPr>
+                    <pic:cNvPr id="0" name="Picture 10" descr="C:\Users\arka_\AppData\Local\Microsoft\Windows\INetCache\Content.Word\20180425_212713.jpg"/>
+                    <pic:cNvPicPr>
+                      <a:picLocks noChangeAspect="1" noChangeArrowheads="1"/>
+                    </pic:cNvPicPr>
+                  </pic:nvPicPr>
+                  <pic:blipFill>
+                    <a:blip r:embed="rId12" cstate="print">
+                      <a:extLst>
+                        <a:ext uri="{28A0092B-C50C-407E-A947-70E740481C1C}">
+                          <a14:useLocalDpi xmlns:a14="http://schemas.microsoft.com/office/drawing/2010/main" val="0"/>
+                        </a:ext>
+                      </a:extLst>
+                    </a:blip>
+                    <a:srcRect/>
+                    <a:stretch>
+                      <a:fillRect/>
+                    </a:stretch>
+                  </pic:blipFill>
+                  <pic:spPr bwMode="auto">
+                    <a:xfrm>
+                      <a:off x="0" y="0"/>
+                      <a:ext cx="3841200" cy="2880000"/>
+                    </a:xfrm>
+                    <a:prstGeom prst="rect">
+                      <a:avLst/>
+                    </a:prstGeom>
+                    <a:noFill/>
+                    <a:ln>
+                      <a:noFill/>
+                    </a:ln>
+                  </pic:spPr>
+                </pic:pic>
+              </a:graphicData>
+            </a:graphic>
+          </wp:inline>
+        </w:drawing>
       </w:r>
     </w:p>
     <w:p>
@@ -883,20 +1366,82 @@
         <w:rPr>
           <w:rFonts w:ascii="Arial" w:hAnsi="Arial" w:cs="Arial"/>
         </w:rPr>
-        <w:t xml:space="preserve">Plug Yellow Wire to </w:t>
+        <w:t xml:space="preserve">Plug Red Wire to Pin </w:t>
       </w:r>
       <w:r>
         <w:rPr>
           <w:rFonts w:ascii="Arial" w:hAnsi="Arial" w:cs="Arial"/>
           <w:b/>
         </w:rPr>
-        <w:t>ADC</w:t>
-      </w:r>
-      <w:r>
-        <w:rPr>
-          <w:rFonts w:ascii="Arial" w:hAnsi="Arial" w:cs="Arial"/>
-        </w:rPr>
-        <w:t xml:space="preserve"> (9).</w:t>
+        <w:t>5</w:t>
+      </w:r>
+      <w:r>
+        <w:rPr>
+          <w:rFonts w:ascii="Arial" w:hAnsi="Arial" w:cs="Arial"/>
+        </w:rPr>
+        <w:t xml:space="preserve"> (3).</w:t>
+      </w:r>
+    </w:p>
+    <w:p>
+      <w:pPr>
+        <w:pStyle w:val="ListParagraph"/>
+        <w:ind w:left="1080"/>
+        <w:rPr>
+          <w:rFonts w:ascii="Arial" w:hAnsi="Arial" w:cs="Arial"/>
+        </w:rPr>
+      </w:pPr>
+      <w:r>
+        <w:rPr>
+          <w:noProof/>
+        </w:rPr>
+        <w:drawing>
+          <wp:inline distT="0" distB="0" distL="0" distR="0" wp14:anchorId="182F2448" wp14:editId="638FA4D0">
+            <wp:extent cx="3841200" cy="2880000"/>
+            <wp:effectExtent l="0" t="0" r="6985" b="0"/>
+            <wp:docPr id="11" name="Picture 11" descr="C:\Users\arka_\AppData\Local\Microsoft\Windows\INetCache\Content.Word\20180425_212722.jpg"/>
+            <wp:cNvGraphicFramePr>
+              <a:graphicFrameLocks xmlns:a="http://schemas.openxmlformats.org/drawingml/2006/main" noChangeAspect="1"/>
+            </wp:cNvGraphicFramePr>
+            <a:graphic xmlns:a="http://schemas.openxmlformats.org/drawingml/2006/main">
+              <a:graphicData uri="http://schemas.openxmlformats.org/drawingml/2006/picture">
+                <pic:pic xmlns:pic="http://schemas.openxmlformats.org/drawingml/2006/picture">
+                  <pic:nvPicPr>
+                    <pic:cNvPr id="0" name="Picture 11" descr="C:\Users\arka_\AppData\Local\Microsoft\Windows\INetCache\Content.Word\20180425_212722.jpg"/>
+                    <pic:cNvPicPr>
+                      <a:picLocks noChangeAspect="1" noChangeArrowheads="1"/>
+                    </pic:cNvPicPr>
+                  </pic:nvPicPr>
+                  <pic:blipFill>
+                    <a:blip r:embed="rId13" cstate="print">
+                      <a:extLst>
+                        <a:ext uri="{28A0092B-C50C-407E-A947-70E740481C1C}">
+                          <a14:useLocalDpi xmlns:a14="http://schemas.microsoft.com/office/drawing/2010/main" val="0"/>
+                        </a:ext>
+                      </a:extLst>
+                    </a:blip>
+                    <a:srcRect/>
+                    <a:stretch>
+                      <a:fillRect/>
+                    </a:stretch>
+                  </pic:blipFill>
+                  <pic:spPr bwMode="auto">
+                    <a:xfrm>
+                      <a:off x="0" y="0"/>
+                      <a:ext cx="3841200" cy="2880000"/>
+                    </a:xfrm>
+                    <a:prstGeom prst="rect">
+                      <a:avLst/>
+                    </a:prstGeom>
+                    <a:noFill/>
+                    <a:ln>
+                      <a:noFill/>
+                    </a:ln>
+                  </pic:spPr>
+                </pic:pic>
+              </a:graphicData>
+            </a:graphic>
+          </wp:inline>
+        </w:drawing>
       </w:r>
     </w:p>
     <w:p>
@@ -914,44 +1459,13 @@
         <w:rPr>
           <w:rFonts w:ascii="Arial" w:hAnsi="Arial" w:cs="Arial"/>
         </w:rPr>
-        <w:t xml:space="preserve">Plug Red Wire to Pin </w:t>
+        <w:t xml:space="preserve">Plug Black Wire to </w:t>
       </w:r>
       <w:r>
         <w:rPr>
           <w:rFonts w:ascii="Arial" w:hAnsi="Arial" w:cs="Arial"/>
           <w:b/>
         </w:rPr>
-        <w:t>5</w:t>
-      </w:r>
-      <w:r>
-        <w:rPr>
-          <w:rFonts w:ascii="Arial" w:hAnsi="Arial" w:cs="Arial"/>
-        </w:rPr>
-        <w:t xml:space="preserve"> (3).</w:t>
-      </w:r>
-    </w:p>
-    <w:p>
-      <w:pPr>
-        <w:pStyle w:val="ListParagraph"/>
-        <w:numPr>
-          <w:ilvl w:val="0"/>
-          <w:numId w:val="5"/>
-        </w:numPr>
-        <w:rPr>
-          <w:rFonts w:ascii="Arial" w:hAnsi="Arial" w:cs="Arial"/>
-        </w:rPr>
-      </w:pPr>
-      <w:r>
-        <w:rPr>
-          <w:rFonts w:ascii="Arial" w:hAnsi="Arial" w:cs="Arial"/>
-        </w:rPr>
-        <w:t xml:space="preserve">Plug Black Wire to </w:t>
-      </w:r>
-      <w:r>
-        <w:rPr>
-          <w:rFonts w:ascii="Arial" w:hAnsi="Arial" w:cs="Arial"/>
-          <w:b/>
-        </w:rPr>
         <w:t xml:space="preserve">GND </w:t>
       </w:r>
       <w:r>
@@ -960,6 +1474,71 @@
         </w:rPr>
         <w:t>(1).</w:t>
       </w:r>
+    </w:p>
+    <w:p>
+      <w:pPr>
+        <w:pStyle w:val="ListParagraph"/>
+        <w:ind w:left="1080"/>
+        <w:rPr>
+          <w:rFonts w:ascii="Arial" w:hAnsi="Arial" w:cs="Arial"/>
+        </w:rPr>
+      </w:pPr>
+      <w:r>
+        <w:rPr>
+          <w:noProof/>
+        </w:rPr>
+        <w:lastRenderedPageBreak/>
+        <w:drawing>
+          <wp:inline distT="0" distB="0" distL="0" distR="0" wp14:anchorId="5E97D7AC" wp14:editId="0239C06C">
+            <wp:extent cx="3841200" cy="2880000"/>
+            <wp:effectExtent l="0" t="0" r="6985" b="0"/>
+            <wp:docPr id="1" name="Picture 1" descr="C:\Users\arka_\AppData\Local\Microsoft\Windows\INetCache\Content.Word\20180425_212733.jpg"/>
+            <wp:cNvGraphicFramePr>
+              <a:graphicFrameLocks xmlns:a="http://schemas.openxmlformats.org/drawingml/2006/main" noChangeAspect="1"/>
+            </wp:cNvGraphicFramePr>
+            <a:graphic xmlns:a="http://schemas.openxmlformats.org/drawingml/2006/main">
+              <a:graphicData uri="http://schemas.openxmlformats.org/drawingml/2006/picture">
+                <pic:pic xmlns:pic="http://schemas.openxmlformats.org/drawingml/2006/picture">
+                  <pic:nvPicPr>
+                    <pic:cNvPr id="0" name="Picture 1" descr="C:\Users\arka_\AppData\Local\Microsoft\Windows\INetCache\Content.Word\20180425_212733.jpg"/>
+                    <pic:cNvPicPr>
+                      <a:picLocks noChangeAspect="1" noChangeArrowheads="1"/>
+                    </pic:cNvPicPr>
+                  </pic:nvPicPr>
+                  <pic:blipFill>
+                    <a:blip r:embed="rId14" cstate="print">
+                      <a:extLst>
+                        <a:ext uri="{28A0092B-C50C-407E-A947-70E740481C1C}">
+                          <a14:useLocalDpi xmlns:a14="http://schemas.microsoft.com/office/drawing/2010/main" val="0"/>
+                        </a:ext>
+                      </a:extLst>
+                    </a:blip>
+                    <a:srcRect/>
+                    <a:stretch>
+                      <a:fillRect/>
+                    </a:stretch>
+                  </pic:blipFill>
+                  <pic:spPr bwMode="auto">
+                    <a:xfrm>
+                      <a:off x="0" y="0"/>
+                      <a:ext cx="3841200" cy="2880000"/>
+                    </a:xfrm>
+                    <a:prstGeom prst="rect">
+                      <a:avLst/>
+                    </a:prstGeom>
+                    <a:noFill/>
+                    <a:ln>
+                      <a:noFill/>
+                    </a:ln>
+                  </pic:spPr>
+                </pic:pic>
+              </a:graphicData>
+            </a:graphic>
+          </wp:inline>
+        </w:drawing>
+      </w:r>
+      <w:bookmarkStart w:id="0" w:name="_GoBack"/>
+      <w:bookmarkEnd w:id="0"/>
     </w:p>
     <w:p>
       <w:pPr>
@@ -1216,7 +1795,6 @@
         </w:rPr>
       </w:pPr>
     </w:p>
-    <w:bookmarkEnd w:id="0"/>
     <w:p>
       <w:pPr>
         <w:rPr>

</xml_diff>